<commit_message>
First draft of Signs_of_the_Zodiac.docx complete. Seek final approval of team.
</commit_message>
<xml_diff>
--- a/Signs_of_the_Zodiac.docx
+++ b/Signs_of_the_Zodiac.docx
@@ -464,7 +464,15 @@
           <w:sz w:val="24"/>
           <w:szCs w:val="24"/>
         </w:rPr>
-        <w:t xml:space="preserve"> and his silence</w:t>
+        <w:t xml:space="preserve"> </w:t>
+      </w:r>
+      <w:r>
+        <w:rPr>
+          <w:sz w:val="24"/>
+          <w:szCs w:val="24"/>
+        </w:rPr>
+        <w:lastRenderedPageBreak/>
+        <w:t>and his silence</w:t>
       </w:r>
       <w:r>
         <w:rPr>
@@ -727,126 +735,126 @@
           <w:sz w:val="24"/>
           <w:szCs w:val="24"/>
         </w:rPr>
+        <w:t>You</w:t>
+      </w:r>
+      <w:r>
+        <w:rPr>
+          <w:sz w:val="24"/>
+          <w:szCs w:val="24"/>
+        </w:rPr>
+        <w:t xml:space="preserve"> </w:t>
+      </w:r>
+      <w:r>
+        <w:rPr>
+          <w:sz w:val="24"/>
+          <w:szCs w:val="24"/>
+        </w:rPr>
+        <w:t xml:space="preserve">love life and all </w:t>
+      </w:r>
+      <w:r>
+        <w:rPr>
+          <w:sz w:val="24"/>
+          <w:szCs w:val="24"/>
+        </w:rPr>
+        <w:t>its</w:t>
+      </w:r>
+      <w:r>
+        <w:rPr>
+          <w:sz w:val="24"/>
+          <w:szCs w:val="24"/>
+        </w:rPr>
+        <w:t xml:space="preserve"> pleasures</w:t>
+      </w:r>
+      <w:r>
+        <w:rPr>
+          <w:sz w:val="24"/>
+          <w:szCs w:val="24"/>
+        </w:rPr>
+        <w:t xml:space="preserve">. A good </w:t>
+      </w:r>
+      <w:r>
+        <w:rPr>
+          <w:sz w:val="24"/>
+          <w:szCs w:val="24"/>
+        </w:rPr>
+        <w:t>meal</w:t>
+      </w:r>
+      <w:r>
+        <w:rPr>
+          <w:sz w:val="24"/>
+          <w:szCs w:val="24"/>
+        </w:rPr>
+        <w:t xml:space="preserve">, a good </w:t>
+      </w:r>
+      <w:r>
+        <w:rPr>
+          <w:sz w:val="24"/>
+          <w:szCs w:val="24"/>
+        </w:rPr>
+        <w:t>drink</w:t>
+      </w:r>
+      <w:r>
+        <w:rPr>
+          <w:sz w:val="24"/>
+          <w:szCs w:val="24"/>
+        </w:rPr>
+        <w:t xml:space="preserve">, a good conversation. </w:t>
+      </w:r>
+      <w:r>
+        <w:rPr>
+          <w:sz w:val="24"/>
+          <w:szCs w:val="24"/>
+        </w:rPr>
+        <w:t xml:space="preserve">Everyone who </w:t>
+      </w:r>
+      <w:r>
+        <w:rPr>
+          <w:sz w:val="24"/>
+          <w:szCs w:val="24"/>
+        </w:rPr>
+        <w:t>meets</w:t>
+      </w:r>
+      <w:r>
+        <w:rPr>
+          <w:sz w:val="24"/>
+          <w:szCs w:val="24"/>
+        </w:rPr>
+        <w:t xml:space="preserve"> you instantly sees this joyfulness in your soul. </w:t>
+      </w:r>
+      <w:r>
+        <w:rPr>
+          <w:sz w:val="24"/>
+          <w:szCs w:val="24"/>
+        </w:rPr>
+        <w:t xml:space="preserve">Those who know you well </w:t>
+      </w:r>
+      <w:r>
+        <w:rPr>
+          <w:sz w:val="24"/>
+          <w:szCs w:val="24"/>
+        </w:rPr>
+        <w:t>also know you love your partner to the moon and back</w:t>
+      </w:r>
+      <w:r>
+        <w:rPr>
+          <w:sz w:val="24"/>
+          <w:szCs w:val="24"/>
+        </w:rPr>
+        <w:t xml:space="preserve"> and you’d do anything to keep </w:t>
+      </w:r>
+      <w:r>
+        <w:rPr>
+          <w:sz w:val="24"/>
+          <w:szCs w:val="24"/>
+        </w:rPr>
+        <w:t xml:space="preserve">them in your life. </w:t>
+      </w:r>
+      <w:r>
+        <w:rPr>
+          <w:sz w:val="24"/>
+          <w:szCs w:val="24"/>
+        </w:rPr>
         <w:lastRenderedPageBreak/>
-        <w:t>You</w:t>
-      </w:r>
-      <w:r>
-        <w:rPr>
-          <w:sz w:val="24"/>
-          <w:szCs w:val="24"/>
-        </w:rPr>
-        <w:t xml:space="preserve"> </w:t>
-      </w:r>
-      <w:r>
-        <w:rPr>
-          <w:sz w:val="24"/>
-          <w:szCs w:val="24"/>
-        </w:rPr>
-        <w:t xml:space="preserve">love life and all </w:t>
-      </w:r>
-      <w:r>
-        <w:rPr>
-          <w:sz w:val="24"/>
-          <w:szCs w:val="24"/>
-        </w:rPr>
-        <w:t>its</w:t>
-      </w:r>
-      <w:r>
-        <w:rPr>
-          <w:sz w:val="24"/>
-          <w:szCs w:val="24"/>
-        </w:rPr>
-        <w:t xml:space="preserve"> pleasures</w:t>
-      </w:r>
-      <w:r>
-        <w:rPr>
-          <w:sz w:val="24"/>
-          <w:szCs w:val="24"/>
-        </w:rPr>
-        <w:t xml:space="preserve">. A good </w:t>
-      </w:r>
-      <w:r>
-        <w:rPr>
-          <w:sz w:val="24"/>
-          <w:szCs w:val="24"/>
-        </w:rPr>
-        <w:t>meal</w:t>
-      </w:r>
-      <w:r>
-        <w:rPr>
-          <w:sz w:val="24"/>
-          <w:szCs w:val="24"/>
-        </w:rPr>
-        <w:t xml:space="preserve">, a good </w:t>
-      </w:r>
-      <w:r>
-        <w:rPr>
-          <w:sz w:val="24"/>
-          <w:szCs w:val="24"/>
-        </w:rPr>
-        <w:t>drink</w:t>
-      </w:r>
-      <w:r>
-        <w:rPr>
-          <w:sz w:val="24"/>
-          <w:szCs w:val="24"/>
-        </w:rPr>
-        <w:t xml:space="preserve">, a good conversation. </w:t>
-      </w:r>
-      <w:r>
-        <w:rPr>
-          <w:sz w:val="24"/>
-          <w:szCs w:val="24"/>
-        </w:rPr>
-        <w:t xml:space="preserve">Everyone who </w:t>
-      </w:r>
-      <w:r>
-        <w:rPr>
-          <w:sz w:val="24"/>
-          <w:szCs w:val="24"/>
-        </w:rPr>
-        <w:t>meets</w:t>
-      </w:r>
-      <w:r>
-        <w:rPr>
-          <w:sz w:val="24"/>
-          <w:szCs w:val="24"/>
-        </w:rPr>
-        <w:t xml:space="preserve"> you instantly sees this joyfulness in your soul. </w:t>
-      </w:r>
-      <w:r>
-        <w:rPr>
-          <w:sz w:val="24"/>
-          <w:szCs w:val="24"/>
-        </w:rPr>
-        <w:t xml:space="preserve">Those who know you well </w:t>
-      </w:r>
-      <w:r>
-        <w:rPr>
-          <w:sz w:val="24"/>
-          <w:szCs w:val="24"/>
-        </w:rPr>
-        <w:t>also know you love your partner to the moon and back</w:t>
-      </w:r>
-      <w:r>
-        <w:rPr>
-          <w:sz w:val="24"/>
-          <w:szCs w:val="24"/>
-        </w:rPr>
-        <w:t xml:space="preserve"> and you’d do anything to keep </w:t>
-      </w:r>
-      <w:r>
-        <w:rPr>
-          <w:sz w:val="24"/>
-          <w:szCs w:val="24"/>
-        </w:rPr>
-        <w:t xml:space="preserve">them in your life. </w:t>
-      </w:r>
-      <w:r>
-        <w:rPr>
-          <w:sz w:val="24"/>
-          <w:szCs w:val="24"/>
-        </w:rPr>
         <w:t xml:space="preserve">Anything. That poor stranger </w:t>
       </w:r>
       <w:r>
@@ -1194,7 +1202,15 @@
           <w:sz w:val="24"/>
           <w:szCs w:val="24"/>
         </w:rPr>
-        <w:t xml:space="preserve">r experiments are </w:t>
+        <w:t xml:space="preserve">r </w:t>
+      </w:r>
+      <w:r>
+        <w:rPr>
+          <w:sz w:val="24"/>
+          <w:szCs w:val="24"/>
+        </w:rPr>
+        <w:lastRenderedPageBreak/>
+        <w:t xml:space="preserve">experiments are </w:t>
       </w:r>
       <w:r>
         <w:rPr>
@@ -1470,7 +1486,6 @@
           <w:sz w:val="24"/>
           <w:szCs w:val="24"/>
         </w:rPr>
-        <w:lastRenderedPageBreak/>
         <w:t>Tenacious</w:t>
       </w:r>
     </w:p>
@@ -1586,6 +1601,7 @@
           <w:sz w:val="24"/>
           <w:szCs w:val="24"/>
         </w:rPr>
+        <w:lastRenderedPageBreak/>
         <w:t>Manipulative</w:t>
       </w:r>
     </w:p>
@@ -1971,6 +1987,7 @@
           <w:sz w:val="24"/>
           <w:szCs w:val="24"/>
         </w:rPr>
+        <w:lastRenderedPageBreak/>
         <w:t>Negative traits</w:t>
       </w:r>
     </w:p>
@@ -2220,15 +2237,7 @@
           <w:sz w:val="24"/>
           <w:szCs w:val="24"/>
         </w:rPr>
-        <w:t xml:space="preserve">, so it took no time </w:t>
-      </w:r>
-      <w:r>
-        <w:rPr>
-          <w:sz w:val="24"/>
-          <w:szCs w:val="24"/>
-        </w:rPr>
-        <w:lastRenderedPageBreak/>
-        <w:t xml:space="preserve">for you to get arrested when </w:t>
+        <w:t xml:space="preserve">, so it took no time for you to get arrested when </w:t>
       </w:r>
       <w:r>
         <w:rPr>
@@ -2386,6 +2395,7 @@
           <w:sz w:val="24"/>
           <w:szCs w:val="24"/>
         </w:rPr>
+        <w:lastRenderedPageBreak/>
         <w:t>Analytical</w:t>
       </w:r>
     </w:p>
@@ -2921,6 +2931,7 @@
           <w:sz w:val="24"/>
           <w:szCs w:val="24"/>
         </w:rPr>
+        <w:lastRenderedPageBreak/>
         <w:t xml:space="preserve">Kindred killer: </w:t>
       </w:r>
       <w:r>
@@ -3096,7 +3107,6 @@
           <w:sz w:val="24"/>
           <w:szCs w:val="24"/>
         </w:rPr>
-        <w:lastRenderedPageBreak/>
         <w:t>Gullible</w:t>
       </w:r>
     </w:p>
@@ -3396,7 +3406,15 @@
           <w:sz w:val="24"/>
           <w:szCs w:val="24"/>
         </w:rPr>
-        <w:t>project on her resume?</w:t>
+        <w:t xml:space="preserve">project </w:t>
+      </w:r>
+      <w:r>
+        <w:rPr>
+          <w:sz w:val="24"/>
+          <w:szCs w:val="24"/>
+        </w:rPr>
+        <w:lastRenderedPageBreak/>
+        <w:t>on her resume?</w:t>
       </w:r>
       <w:r>
         <w:rPr>
@@ -3710,6 +3728,279 @@
           <w:szCs w:val="24"/>
         </w:rPr>
       </w:pPr>
+      <w:r>
+        <w:rPr>
+          <w:sz w:val="24"/>
+          <w:szCs w:val="24"/>
+        </w:rPr>
+        <w:t>Yo</w:t>
+      </w:r>
+      <w:r>
+        <w:rPr>
+          <w:sz w:val="24"/>
+          <w:szCs w:val="24"/>
+        </w:rPr>
+        <w:t>ur budding romance brand is going public</w:t>
+      </w:r>
+      <w:r>
+        <w:rPr>
+          <w:sz w:val="24"/>
+          <w:szCs w:val="24"/>
+        </w:rPr>
+        <w:t>! P</w:t>
+      </w:r>
+      <w:r>
+        <w:rPr>
+          <w:sz w:val="24"/>
+          <w:szCs w:val="24"/>
+        </w:rPr>
+        <w:t>ower</w:t>
+      </w:r>
+      <w:r>
+        <w:rPr>
+          <w:sz w:val="24"/>
+          <w:szCs w:val="24"/>
+        </w:rPr>
+        <w:t xml:space="preserve">Plays.com has surpassed one million users thanks to your </w:t>
+      </w:r>
+      <w:r>
+        <w:rPr>
+          <w:sz w:val="24"/>
+          <w:szCs w:val="24"/>
+        </w:rPr>
+        <w:t xml:space="preserve">horizontally integrated online zine that includes an online store and </w:t>
+      </w:r>
+      <w:r>
+        <w:rPr>
+          <w:sz w:val="24"/>
+          <w:szCs w:val="24"/>
+        </w:rPr>
+        <w:t xml:space="preserve">a </w:t>
+      </w:r>
+      <w:r>
+        <w:rPr>
+          <w:sz w:val="24"/>
+          <w:szCs w:val="24"/>
+        </w:rPr>
+        <w:t>dating app</w:t>
+      </w:r>
+      <w:r>
+        <w:rPr>
+          <w:sz w:val="24"/>
+          <w:szCs w:val="24"/>
+        </w:rPr>
+        <w:t>,</w:t>
+      </w:r>
+      <w:r>
+        <w:rPr>
+          <w:sz w:val="24"/>
+          <w:szCs w:val="24"/>
+        </w:rPr>
+        <w:t xml:space="preserve"> among other things,</w:t>
+      </w:r>
+      <w:r>
+        <w:rPr>
+          <w:sz w:val="24"/>
+          <w:szCs w:val="24"/>
+        </w:rPr>
+        <w:t xml:space="preserve"> all in one place. You</w:t>
+      </w:r>
+      <w:r>
+        <w:rPr>
+          <w:sz w:val="24"/>
+          <w:szCs w:val="24"/>
+        </w:rPr>
+        <w:t xml:space="preserve"> and your partner</w:t>
+      </w:r>
+      <w:r>
+        <w:rPr>
+          <w:sz w:val="24"/>
+          <w:szCs w:val="24"/>
+        </w:rPr>
+        <w:t xml:space="preserve"> have poured you hearts and bank account</w:t>
+      </w:r>
+      <w:r>
+        <w:rPr>
+          <w:sz w:val="24"/>
+          <w:szCs w:val="24"/>
+        </w:rPr>
+        <w:t xml:space="preserve">s </w:t>
+      </w:r>
+      <w:r>
+        <w:rPr>
+          <w:sz w:val="24"/>
+          <w:szCs w:val="24"/>
+        </w:rPr>
+        <w:t xml:space="preserve">into the company, </w:t>
+      </w:r>
+      <w:r>
+        <w:rPr>
+          <w:sz w:val="24"/>
+          <w:szCs w:val="24"/>
+        </w:rPr>
+        <w:t>so it wasn’t surprising when you hooked up.</w:t>
+      </w:r>
+      <w:r>
+        <w:rPr>
+          <w:sz w:val="24"/>
+          <w:szCs w:val="24"/>
+        </w:rPr>
+        <w:t xml:space="preserve"> Now </w:t>
+      </w:r>
+      <w:r>
+        <w:rPr>
+          <w:sz w:val="24"/>
+          <w:szCs w:val="24"/>
+        </w:rPr>
+        <w:t>you struggle to focus on work. You feel insecure when they charm business partners</w:t>
+      </w:r>
+      <w:r>
+        <w:rPr>
+          <w:sz w:val="24"/>
+          <w:szCs w:val="24"/>
+        </w:rPr>
+        <w:t xml:space="preserve">. </w:t>
+      </w:r>
+      <w:r>
+        <w:rPr>
+          <w:sz w:val="24"/>
+          <w:szCs w:val="24"/>
+        </w:rPr>
+        <w:t xml:space="preserve">They’re tired of your excuses to work </w:t>
+      </w:r>
+      <w:r>
+        <w:rPr>
+          <w:sz w:val="24"/>
+          <w:szCs w:val="24"/>
+        </w:rPr>
+        <w:t>over nights and weekends.</w:t>
+      </w:r>
+      <w:r>
+        <w:rPr>
+          <w:sz w:val="24"/>
+          <w:szCs w:val="24"/>
+        </w:rPr>
+        <w:t xml:space="preserve"> </w:t>
+      </w:r>
+      <w:r>
+        <w:rPr>
+          <w:sz w:val="24"/>
+          <w:szCs w:val="24"/>
+        </w:rPr>
+        <w:t>A little alone time under the guise of</w:t>
+      </w:r>
+      <w:r>
+        <w:rPr>
+          <w:sz w:val="24"/>
+          <w:szCs w:val="24"/>
+        </w:rPr>
+        <w:t xml:space="preserve"> </w:t>
+      </w:r>
+      <w:r>
+        <w:rPr>
+          <w:sz w:val="24"/>
+          <w:szCs w:val="24"/>
+        </w:rPr>
+        <w:t xml:space="preserve">meeting </w:t>
+      </w:r>
+      <w:r>
+        <w:rPr>
+          <w:sz w:val="24"/>
+          <w:szCs w:val="24"/>
+        </w:rPr>
+        <w:t>p</w:t>
+      </w:r>
+      <w:r>
+        <w:rPr>
+          <w:sz w:val="24"/>
+          <w:szCs w:val="24"/>
+        </w:rPr>
+        <w:t xml:space="preserve">otential investors </w:t>
+      </w:r>
+      <w:r>
+        <w:rPr>
+          <w:sz w:val="24"/>
+          <w:szCs w:val="24"/>
+        </w:rPr>
+        <w:t>should</w:t>
+      </w:r>
+      <w:r>
+        <w:rPr>
+          <w:sz w:val="24"/>
+          <w:szCs w:val="24"/>
+        </w:rPr>
+        <w:t xml:space="preserve"> bring them around. </w:t>
+      </w:r>
+      <w:r>
+        <w:rPr>
+          <w:sz w:val="24"/>
+          <w:szCs w:val="24"/>
+        </w:rPr>
+        <w:t>How can they reject you?</w:t>
+      </w:r>
+      <w:r>
+        <w:rPr>
+          <w:sz w:val="24"/>
+          <w:szCs w:val="24"/>
+        </w:rPr>
+        <w:t xml:space="preserve"> </w:t>
+      </w:r>
+      <w:r>
+        <w:rPr>
+          <w:sz w:val="24"/>
+          <w:szCs w:val="24"/>
+        </w:rPr>
+        <w:t>T</w:t>
+      </w:r>
+      <w:r>
+        <w:rPr>
+          <w:sz w:val="24"/>
+          <w:szCs w:val="24"/>
+        </w:rPr>
+        <w:t>hey</w:t>
+      </w:r>
+      <w:r>
+        <w:rPr>
+          <w:sz w:val="24"/>
+          <w:szCs w:val="24"/>
+        </w:rPr>
+        <w:t xml:space="preserve"> just don’t understand your feelings. </w:t>
+      </w:r>
+      <w:r>
+        <w:rPr>
+          <w:sz w:val="24"/>
+          <w:szCs w:val="24"/>
+        </w:rPr>
+        <w:t>You didn’t</w:t>
+      </w:r>
+      <w:r>
+        <w:rPr>
+          <w:sz w:val="24"/>
+          <w:szCs w:val="24"/>
+        </w:rPr>
+        <w:t xml:space="preserve"> mean to bounce their head off the coffee table like that.</w:t>
+      </w:r>
+      <w:r>
+        <w:rPr>
+          <w:sz w:val="24"/>
+          <w:szCs w:val="24"/>
+        </w:rPr>
+        <w:t xml:space="preserve"> That’ll leave a mark</w:t>
+      </w:r>
+      <w:r>
+        <w:rPr>
+          <w:sz w:val="24"/>
+          <w:szCs w:val="24"/>
+        </w:rPr>
+        <w:t>…on their head and your romance brand.</w:t>
+      </w:r>
+      <w:r>
+        <w:rPr>
+          <w:sz w:val="24"/>
+          <w:szCs w:val="24"/>
+        </w:rPr>
+        <w:t xml:space="preserve"> </w:t>
+      </w:r>
     </w:p>
     <w:p>
       <w:pPr>
@@ -3745,6 +4036,7 @@
           <w:sz w:val="32"/>
           <w:szCs w:val="32"/>
         </w:rPr>
+        <w:lastRenderedPageBreak/>
         <w:t>Sagittarius, the Archer, November 22</w:t>
       </w:r>
       <w:r>
@@ -3862,7 +4154,6 @@
           <w:sz w:val="24"/>
           <w:szCs w:val="24"/>
         </w:rPr>
-        <w:lastRenderedPageBreak/>
         <w:t>Negative traits</w:t>
       </w:r>
     </w:p>
@@ -4101,6 +4392,7 @@
           <w:sz w:val="24"/>
           <w:szCs w:val="24"/>
         </w:rPr>
+        <w:lastRenderedPageBreak/>
         <w:t xml:space="preserve">Kindred killer: </w:t>
       </w:r>
       <w:r>
@@ -4524,7 +4816,15 @@
           <w:sz w:val="24"/>
           <w:szCs w:val="24"/>
         </w:rPr>
-        <w:t>At least you live in Texas where you’ll be executed in front of a crowd</w:t>
+        <w:t xml:space="preserve">At least you live in Texas </w:t>
+      </w:r>
+      <w:r>
+        <w:rPr>
+          <w:sz w:val="24"/>
+          <w:szCs w:val="24"/>
+        </w:rPr>
+        <w:lastRenderedPageBreak/>
+        <w:t>where you’ll be executed in front of a crowd</w:t>
       </w:r>
       <w:r>
         <w:rPr>
@@ -4627,7 +4927,6 @@
           <w:sz w:val="24"/>
           <w:szCs w:val="24"/>
         </w:rPr>
-        <w:lastRenderedPageBreak/>
         <w:t>Positive traits</w:t>
       </w:r>
     </w:p>
@@ -4813,6 +5112,280 @@
           <w:szCs w:val="24"/>
         </w:rPr>
       </w:pPr>
+      <w:r>
+        <w:rPr>
+          <w:sz w:val="24"/>
+          <w:szCs w:val="24"/>
+        </w:rPr>
+        <w:t xml:space="preserve">You’ve always loved </w:t>
+      </w:r>
+      <w:r>
+        <w:rPr>
+          <w:sz w:val="24"/>
+          <w:szCs w:val="24"/>
+        </w:rPr>
+        <w:t>all things obscure, occult</w:t>
+      </w:r>
+      <w:r>
+        <w:rPr>
+          <w:sz w:val="24"/>
+          <w:szCs w:val="24"/>
+        </w:rPr>
+        <w:t>, and strange</w:t>
+      </w:r>
+      <w:r>
+        <w:rPr>
+          <w:sz w:val="24"/>
+          <w:szCs w:val="24"/>
+        </w:rPr>
+        <w:t xml:space="preserve">, even as a child. When you learned sword swallowing, it seemed only natural to start </w:t>
+      </w:r>
+      <w:r>
+        <w:rPr>
+          <w:sz w:val="24"/>
+          <w:szCs w:val="24"/>
+        </w:rPr>
+        <w:t xml:space="preserve">your own side show. It was easy enough to </w:t>
+      </w:r>
+      <w:r>
+        <w:rPr>
+          <w:sz w:val="24"/>
+          <w:szCs w:val="24"/>
+        </w:rPr>
+        <w:t xml:space="preserve">convince performers to join your troupe with your outgoing </w:t>
+      </w:r>
+      <w:r>
+        <w:rPr>
+          <w:sz w:val="24"/>
+          <w:szCs w:val="24"/>
+        </w:rPr>
+        <w:t xml:space="preserve">magnetism. </w:t>
+      </w:r>
+      <w:r>
+        <w:rPr>
+          <w:sz w:val="24"/>
+          <w:szCs w:val="24"/>
+        </w:rPr>
+        <w:t xml:space="preserve">Keeping it together is </w:t>
+      </w:r>
+      <w:r>
+        <w:rPr>
+          <w:sz w:val="24"/>
+          <w:szCs w:val="24"/>
+        </w:rPr>
+        <w:lastRenderedPageBreak/>
+        <w:t xml:space="preserve">another story. The whole lot </w:t>
+      </w:r>
+      <w:r>
+        <w:rPr>
+          <w:sz w:val="24"/>
+          <w:szCs w:val="24"/>
+        </w:rPr>
+        <w:t xml:space="preserve">is overly sensitive, </w:t>
+      </w:r>
+      <w:r>
+        <w:rPr>
+          <w:sz w:val="24"/>
+          <w:szCs w:val="24"/>
+        </w:rPr>
+        <w:t xml:space="preserve">too involved and generally disagreeable </w:t>
+      </w:r>
+      <w:r>
+        <w:rPr>
+          <w:sz w:val="24"/>
+          <w:szCs w:val="24"/>
+        </w:rPr>
+        <w:t xml:space="preserve">over your management. </w:t>
+      </w:r>
+      <w:r>
+        <w:rPr>
+          <w:sz w:val="24"/>
+          <w:szCs w:val="24"/>
+        </w:rPr>
+        <w:t>However, a</w:t>
+      </w:r>
+      <w:r>
+        <w:rPr>
+          <w:sz w:val="24"/>
+          <w:szCs w:val="24"/>
+        </w:rPr>
+        <w:t>rbitrar</w:t>
+      </w:r>
+      <w:r>
+        <w:rPr>
+          <w:sz w:val="24"/>
+          <w:szCs w:val="24"/>
+        </w:rPr>
+        <w:t>y</w:t>
+      </w:r>
+      <w:r>
+        <w:rPr>
+          <w:sz w:val="24"/>
+          <w:szCs w:val="24"/>
+        </w:rPr>
+        <w:t xml:space="preserve"> change</w:t>
+      </w:r>
+      <w:r>
+        <w:rPr>
+          <w:sz w:val="24"/>
+          <w:szCs w:val="24"/>
+        </w:rPr>
+        <w:t>s</w:t>
+      </w:r>
+      <w:r>
+        <w:rPr>
+          <w:sz w:val="24"/>
+          <w:szCs w:val="24"/>
+        </w:rPr>
+        <w:t xml:space="preserve"> </w:t>
+      </w:r>
+      <w:r>
+        <w:rPr>
+          <w:sz w:val="24"/>
+          <w:szCs w:val="24"/>
+        </w:rPr>
+        <w:t>in plans and</w:t>
+      </w:r>
+      <w:r>
+        <w:rPr>
+          <w:sz w:val="24"/>
+          <w:szCs w:val="24"/>
+        </w:rPr>
+        <w:t xml:space="preserve"> expectations</w:t>
+      </w:r>
+      <w:r>
+        <w:rPr>
+          <w:sz w:val="24"/>
+          <w:szCs w:val="24"/>
+        </w:rPr>
+        <w:t xml:space="preserve"> keep them guessing</w:t>
+      </w:r>
+      <w:r>
+        <w:rPr>
+          <w:sz w:val="24"/>
+          <w:szCs w:val="24"/>
+        </w:rPr>
+        <w:t>; f</w:t>
+      </w:r>
+      <w:r>
+        <w:rPr>
+          <w:sz w:val="24"/>
+          <w:szCs w:val="24"/>
+        </w:rPr>
+        <w:t xml:space="preserve">rom show times to pay scales, nothing is consistent. </w:t>
+      </w:r>
+      <w:r>
+        <w:rPr>
+          <w:sz w:val="24"/>
+          <w:szCs w:val="24"/>
+        </w:rPr>
+        <w:t xml:space="preserve">The resident knife-thrower </w:t>
+      </w:r>
+      <w:r>
+        <w:rPr>
+          <w:sz w:val="24"/>
+          <w:szCs w:val="24"/>
+        </w:rPr>
+        <w:t xml:space="preserve">accuses you of skimming the </w:t>
+      </w:r>
+      <w:r>
+        <w:rPr>
+          <w:sz w:val="24"/>
+          <w:szCs w:val="24"/>
+        </w:rPr>
+        <w:t>till,</w:t>
+      </w:r>
+      <w:r>
+        <w:rPr>
+          <w:sz w:val="24"/>
+          <w:szCs w:val="24"/>
+        </w:rPr>
+        <w:t xml:space="preserve"> so you learn </w:t>
+      </w:r>
+      <w:r>
+        <w:rPr>
+          <w:sz w:val="24"/>
+          <w:szCs w:val="24"/>
+        </w:rPr>
+        <w:t>knife-throwing</w:t>
+      </w:r>
+      <w:r>
+        <w:rPr>
+          <w:sz w:val="24"/>
+          <w:szCs w:val="24"/>
+        </w:rPr>
+        <w:t xml:space="preserve"> yourself. </w:t>
+      </w:r>
+      <w:r>
+        <w:rPr>
+          <w:sz w:val="24"/>
+          <w:szCs w:val="24"/>
+        </w:rPr>
+        <w:t xml:space="preserve">To show </w:t>
+      </w:r>
+      <w:r>
+        <w:rPr>
+          <w:sz w:val="24"/>
+          <w:szCs w:val="24"/>
+        </w:rPr>
+        <w:t xml:space="preserve">dominance, </w:t>
+      </w:r>
+      <w:r>
+        <w:rPr>
+          <w:sz w:val="24"/>
+          <w:szCs w:val="24"/>
+        </w:rPr>
+        <w:t xml:space="preserve">you call them together to show them your </w:t>
+      </w:r>
+      <w:r>
+        <w:rPr>
+          <w:sz w:val="24"/>
+          <w:szCs w:val="24"/>
+        </w:rPr>
+        <w:t xml:space="preserve">new skills. You figure grazing the conjoined twins would be </w:t>
+      </w:r>
+      <w:r>
+        <w:rPr>
+          <w:sz w:val="24"/>
+          <w:szCs w:val="24"/>
+        </w:rPr>
+        <w:t>harmless,</w:t>
+      </w:r>
+      <w:r>
+        <w:rPr>
+          <w:sz w:val="24"/>
+          <w:szCs w:val="24"/>
+        </w:rPr>
+        <w:t xml:space="preserve"> but </w:t>
+      </w:r>
+      <w:r>
+        <w:rPr>
+          <w:sz w:val="24"/>
+          <w:szCs w:val="24"/>
+        </w:rPr>
+        <w:t xml:space="preserve">the blade got </w:t>
+      </w:r>
+      <w:r>
+        <w:rPr>
+          <w:sz w:val="24"/>
+          <w:szCs w:val="24"/>
+        </w:rPr>
+        <w:t xml:space="preserve">away from you. The troupe now needs another set of conjoined </w:t>
+      </w:r>
+      <w:r>
+        <w:rPr>
+          <w:sz w:val="24"/>
+          <w:szCs w:val="24"/>
+        </w:rPr>
+        <w:t>twins,</w:t>
+      </w:r>
+      <w:r>
+        <w:rPr>
+          <w:sz w:val="24"/>
+          <w:szCs w:val="24"/>
+        </w:rPr>
+        <w:t xml:space="preserve"> and you need a good defense attorney.</w:t>
+      </w:r>
     </w:p>
     <w:p>
       <w:pPr>
@@ -5005,6 +5578,7 @@
           <w:sz w:val="24"/>
           <w:szCs w:val="24"/>
         </w:rPr>
+        <w:lastRenderedPageBreak/>
         <w:t>Escapist</w:t>
       </w:r>
     </w:p>
@@ -5047,6 +5621,13 @@
         </w:rPr>
         <w:t>Victim</w:t>
       </w:r>
+      <w:r>
+        <w:rPr>
+          <w:sz w:val="24"/>
+          <w:szCs w:val="24"/>
+        </w:rPr>
+        <w:t xml:space="preserve"> mentality</w:t>
+      </w:r>
     </w:p>
     <w:p>
       <w:pPr>
@@ -5345,22 +5926,6 @@
         </w:rPr>
         <w:t>John Wayne Gacy, 33 confirmed victims.</w:t>
       </w:r>
-    </w:p>
-    <w:p>
-      <w:pPr>
-        <w:rPr>
-          <w:sz w:val="24"/>
-          <w:szCs w:val="24"/>
-        </w:rPr>
-      </w:pPr>
-    </w:p>
-    <w:p>
-      <w:pPr>
-        <w:rPr>
-          <w:sz w:val="24"/>
-          <w:szCs w:val="24"/>
-        </w:rPr>
-      </w:pPr>
     </w:p>
     <w:sectPr>
       <w:headerReference w:type="default" r:id="rId7"/>

</xml_diff>